<commit_message>
final project: finish report
</commit_message>
<xml_diff>
--- a/final_project/report.docx
+++ b/final_project/report.docx
@@ -135,7 +135,22 @@
         <w:t>T</w:t>
       </w:r>
       <w:r>
-        <w:t>he algorithm I choose is autocorrelation function, a tool that is commonly used to analysis the periodic information of time-serial signal. I first implemented a basic HLS accelerator, then try to optimize in several ways for the first part. For the second part, I modified the codes to port onto the riscv-vp platform but encountered some problems.</w:t>
+        <w:t>he algorithm I choose is autocorrelation function, a tool that is commonly used to analysis the periodic information of time-serial signal. I first implemented a basic HLS accelerator, then try to optimize in several ways for the first part. For the second part, I modified the codes to</w:t>
+      </w:r>
+      <w:r>
+        <w:rPr>
+          <w:rFonts w:hint="eastAsia"/>
+        </w:rPr>
+        <w:t xml:space="preserve"> t</w:t>
+      </w:r>
+      <w:r>
+        <w:t>he tlm version to</w:t>
+      </w:r>
+      <w:r>
+        <w:t xml:space="preserve"> port onto the riscv-vp platform</w:t>
+      </w:r>
+      <w:r>
+        <w:t>.</w:t>
       </w:r>
     </w:p>
     <w:p>
@@ -729,7 +744,7 @@
         <mc:AlternateContent>
           <mc:Choice Requires="wpg">
             <w:drawing>
-              <wp:anchor distT="0" distB="0" distL="114300" distR="114300" simplePos="0" relativeHeight="251646976" behindDoc="0" locked="0" layoutInCell="1" allowOverlap="1" wp14:anchorId="560AABA4" wp14:editId="4D8256D2">
+              <wp:anchor distT="0" distB="0" distL="114300" distR="114300" simplePos="0" relativeHeight="251635712" behindDoc="0" locked="0" layoutInCell="1" allowOverlap="1" wp14:anchorId="560AABA4" wp14:editId="0CE3A2CB">
                 <wp:simplePos x="0" y="0"/>
                 <wp:positionH relativeFrom="margin">
                   <wp:align>center</wp:align>
@@ -830,7 +845,7 @@
           </mc:Choice>
           <mc:Fallback>
             <w:pict>
-              <v:group w14:anchorId="560AABA4" id="群組 7" o:spid="_x0000_s1026" style="position:absolute;left:0;text-align:left;margin-left:0;margin-top:9.15pt;width:304.75pt;height:57.6pt;z-index:251646976;mso-position-horizontal:center;mso-position-horizontal-relative:margin" coordsize="38703,7318" o:gfxdata="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">
+              <v:group w14:anchorId="560AABA4" id="群組 7" o:spid="_x0000_s1026" style="position:absolute;left:0;text-align:left;margin-left:0;margin-top:9.15pt;width:304.75pt;height:57.6pt;z-index:251635712;mso-position-horizontal:center;mso-position-horizontal-relative:margin" coordsize="38703,7318" o:gfxdata="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">
                 <v:shapetype id="_x0000_t75" coordsize="21600,21600" o:spt="75" o:preferrelative="t" path="m@4@5l@4@11@9@11@9@5xe" filled="f" stroked="f">
                   <v:stroke joinstyle="miter"/>
                   <v:formulas>
@@ -908,7 +923,7 @@
         <mc:AlternateContent>
           <mc:Choice Requires="wpg">
             <w:drawing>
-              <wp:anchor distT="0" distB="0" distL="114300" distR="114300" simplePos="0" relativeHeight="251656192" behindDoc="0" locked="0" layoutInCell="1" allowOverlap="1" wp14:anchorId="37B2D2FD" wp14:editId="1C499946">
+              <wp:anchor distT="0" distB="0" distL="114300" distR="114300" simplePos="0" relativeHeight="251644928" behindDoc="0" locked="0" layoutInCell="1" allowOverlap="1" wp14:anchorId="37B2D2FD" wp14:editId="13E8FB66">
                 <wp:simplePos x="0" y="0"/>
                 <wp:positionH relativeFrom="margin">
                   <wp:align>center</wp:align>
@@ -1053,7 +1068,7 @@
           </mc:Choice>
           <mc:Fallback>
             <w:pict>
-              <v:group w14:anchorId="37B2D2FD" id="群組 8" o:spid="_x0000_s1029" style="position:absolute;left:0;text-align:left;margin-left:0;margin-top:21.35pt;width:443.1pt;height:134.2pt;z-index:251656192;mso-position-horizontal:center;mso-position-horizontal-relative:margin" coordsize="56278,17045" o:gfxdata="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">
+              <v:group w14:anchorId="37B2D2FD" id="群組 8" o:spid="_x0000_s1029" style="position:absolute;left:0;text-align:left;margin-left:0;margin-top:21.35pt;width:443.1pt;height:134.2pt;z-index:251644928;mso-position-horizontal:center;mso-position-horizontal-relative:margin" coordsize="56278,17045" o:gfxdata="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">
                 <v:shape id="_x0000_s1030" type="#_x0000_t202" style="position:absolute;left:9728;top:13750;width:38690;height:3295;visibility:visible;mso-wrap-style:square;v-text-anchor:top" o:gfxdata="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" filled="f" stroked="f">
                   <v:textbox style="mso-fit-shape-to-text:t">
                     <w:txbxContent>
@@ -1213,11 +1228,9 @@
       <w:r>
         <w:t xml:space="preserve">The number of </w:t>
       </w:r>
-      <w:proofErr w:type="gramStart"/>
-      <w:r>
-        <w:t>bit</w:t>
-      </w:r>
-      <w:proofErr w:type="gramEnd"/>
+      <w:r>
+        <w:t>bits</w:t>
+      </w:r>
       <w:r>
         <w:t xml:space="preserve"> is designed to avoid overflow problem. The largest possible value is 1000*255*255 = </w:t>
       </w:r>
@@ -1236,11 +1249,9 @@
       <w:r>
         <w:t xml:space="preserve">, where 255 is the largest value of </w:t>
       </w:r>
-      <w:proofErr w:type="gramStart"/>
-      <w:r>
-        <w:t>a</w:t>
-      </w:r>
-      <w:proofErr w:type="gramEnd"/>
+      <w:r>
+        <w:t>an</w:t>
+      </w:r>
       <w:r>
         <w:t xml:space="preserve"> 8-bit unsigned integer.</w:t>
       </w:r>
@@ -1373,23 +1384,7 @@
         <w:ind w:left="840" w:firstLine="480"/>
       </w:pPr>
       <w:r>
-        <w:t xml:space="preserve">(3) Output the averaged result </w:t>
-      </w:r>
-      <w:proofErr w:type="spellStart"/>
-      <w:r>
-        <w:t>i</w:t>
-      </w:r>
-      <w:proofErr w:type="spellEnd"/>
-      <w:r>
-        <w:t xml:space="preserve">. Go back to (2) for result i+1 if </w:t>
-      </w:r>
-      <w:proofErr w:type="spellStart"/>
-      <w:r>
-        <w:t>i</w:t>
-      </w:r>
-      <w:proofErr w:type="spellEnd"/>
-      <w:r>
-        <w:t>&lt;N-1.</w:t>
+        <w:t>(3) Output the averaged result i. Go back to (2) for result i+1 if i&lt;N-1.</w:t>
       </w:r>
     </w:p>
     <w:p>
@@ -1404,7 +1399,7 @@
         <mc:AlternateContent>
           <mc:Choice Requires="wpg">
             <w:drawing>
-              <wp:anchor distT="0" distB="0" distL="114300" distR="114300" simplePos="0" relativeHeight="251661312" behindDoc="0" locked="0" layoutInCell="1" allowOverlap="1" wp14:anchorId="230E968D" wp14:editId="4E89C3E2">
+              <wp:anchor distT="0" distB="0" distL="114300" distR="114300" simplePos="0" relativeHeight="251650048" behindDoc="0" locked="0" layoutInCell="1" allowOverlap="1" wp14:anchorId="230E968D" wp14:editId="6C012DA0">
                 <wp:simplePos x="0" y="0"/>
                 <wp:positionH relativeFrom="margin">
                   <wp:align>center</wp:align>
@@ -1541,7 +1536,7 @@
           </mc:Choice>
           <mc:Fallback>
             <w:pict>
-              <v:group w14:anchorId="230E968D" id="群組 10" o:spid="_x0000_s1033" style="position:absolute;left:0;text-align:left;margin-left:0;margin-top:-6.3pt;width:304.6pt;height:152.1pt;z-index:251661312;mso-position-horizontal:center;mso-position-horizontal-relative:margin" coordsize="38687,19315" o:gfxdata="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">
+              <v:group w14:anchorId="230E968D" id="群組 10" o:spid="_x0000_s1033" style="position:absolute;left:0;text-align:left;margin-left:0;margin-top:-6.3pt;width:304.6pt;height:152.1pt;z-index:251650048;mso-position-horizontal:center;mso-position-horizontal-relative:margin" coordsize="38687,19315" o:gfxdata="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">
                 <v:shape id="Picture 2" o:spid="_x0000_s1034" type="#_x0000_t75" style="position:absolute;left:6803;width:25196;height:17278;visibility:visible;mso-wrap-style:square" o:gfxdata="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">
                   <v:imagedata r:id="rId16" o:title=""/>
                 </v:shape>
@@ -1646,7 +1641,7 @@
         <mc:AlternateContent>
           <mc:Choice Requires="wps">
             <w:drawing>
-              <wp:anchor distT="0" distB="0" distL="114300" distR="114300" simplePos="0" relativeHeight="251665408" behindDoc="0" locked="0" layoutInCell="1" allowOverlap="1" wp14:anchorId="33D57644" wp14:editId="162C8A73">
+              <wp:anchor distT="0" distB="0" distL="114300" distR="114300" simplePos="0" relativeHeight="251654144" behindDoc="0" locked="0" layoutInCell="1" allowOverlap="1" wp14:anchorId="33D57644" wp14:editId="04404E76">
                 <wp:simplePos x="0" y="0"/>
                 <wp:positionH relativeFrom="margin">
                   <wp:align>center</wp:align>
@@ -1745,7 +1740,7 @@
           </mc:Choice>
           <mc:Fallback>
             <w:pict>
-              <v:shape w14:anchorId="33D57644" id="文字方塊 2" o:spid="_x0000_s1036" type="#_x0000_t202" style="position:absolute;left:0;text-align:left;margin-left:0;margin-top:195.1pt;width:355.95pt;height:25.9pt;z-index:251665408;visibility:visible;mso-wrap-style:square;mso-width-percent:0;mso-wrap-distance-left:9pt;mso-wrap-distance-top:0;mso-wrap-distance-right:9pt;mso-wrap-distance-bottom:0;mso-position-horizontal:center;mso-position-horizontal-relative:margin;mso-position-vertical:absolute;mso-position-vertical-relative:text;mso-width-percent:0;mso-width-relative:margin;v-text-anchor:top" o:gfxdata="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" filled="f" stroked="f">
+              <v:shape w14:anchorId="33D57644" id="文字方塊 2" o:spid="_x0000_s1036" type="#_x0000_t202" style="position:absolute;left:0;text-align:left;margin-left:0;margin-top:195.1pt;width:355.95pt;height:25.9pt;z-index:251654144;visibility:visible;mso-wrap-style:square;mso-width-percent:0;mso-wrap-distance-left:9pt;mso-wrap-distance-top:0;mso-wrap-distance-right:9pt;mso-wrap-distance-bottom:0;mso-position-horizontal:center;mso-position-horizontal-relative:margin;mso-position-vertical:absolute;mso-position-vertical-relative:text;mso-width-percent:0;mso-width-relative:margin;v-text-anchor:top" o:gfxdata="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" filled="f" stroked="f">
                 <v:textbox style="mso-fit-shape-to-text:t">
                   <w:txbxContent>
                     <w:p>
@@ -1805,7 +1800,7 @@
           <w:noProof/>
         </w:rPr>
         <w:drawing>
-          <wp:anchor distT="0" distB="0" distL="114300" distR="114300" simplePos="0" relativeHeight="251663360" behindDoc="0" locked="0" layoutInCell="1" allowOverlap="1" wp14:anchorId="5F93DFA3" wp14:editId="45C80CFB">
+          <wp:anchor distT="0" distB="0" distL="114300" distR="114300" simplePos="0" relativeHeight="251652096" behindDoc="0" locked="0" layoutInCell="1" allowOverlap="1" wp14:anchorId="5F93DFA3" wp14:editId="320EB7BF">
             <wp:simplePos x="0" y="0"/>
             <wp:positionH relativeFrom="margin">
               <wp:align>center</wp:align>
@@ -1857,11 +1852,9 @@
       <w:r>
         <w:t xml:space="preserve">For loading 1000 signals and store into memory, it </w:t>
       </w:r>
-      <w:proofErr w:type="gramStart"/>
-      <w:r>
-        <w:t>take</w:t>
-      </w:r>
-      <w:proofErr w:type="gramEnd"/>
+      <w:r>
+        <w:t>takes</w:t>
+      </w:r>
       <w:r>
         <w:t xml:space="preserve"> at least 1000 cycles to complete because we can only get 1 data from testbench and store 1 data into memory in each cycle. Image 4 shows the actual implementation. Although the loop bound is a constant, the constraint of data access make loop unrolling unachievable. </w:t>
       </w:r>
@@ -1888,7 +1881,7 @@
         <mc:AlternateContent>
           <mc:Choice Requires="wpg">
             <w:drawing>
-              <wp:anchor distT="0" distB="0" distL="114300" distR="114300" simplePos="0" relativeHeight="251670528" behindDoc="0" locked="0" layoutInCell="1" allowOverlap="1" wp14:anchorId="2004C51A" wp14:editId="26A6E3A9">
+              <wp:anchor distT="0" distB="0" distL="114300" distR="114300" simplePos="0" relativeHeight="251659264" behindDoc="0" locked="0" layoutInCell="1" allowOverlap="1" wp14:anchorId="2004C51A" wp14:editId="79ABDAAC">
                 <wp:simplePos x="0" y="0"/>
                 <wp:positionH relativeFrom="column">
                   <wp:posOffset>27432</wp:posOffset>
@@ -2017,7 +2010,7 @@
           </mc:Choice>
           <mc:Fallback>
             <w:pict>
-              <v:group w14:anchorId="2004C51A" id="群組 20" o:spid="_x0000_s1037" style="position:absolute;left:0;text-align:left;margin-left:2.15pt;margin-top:66.75pt;width:412.95pt;height:231.55pt;z-index:251670528" coordsize="52444,29404" o:gfxdata="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">
+              <v:group w14:anchorId="2004C51A" id="群組 20" o:spid="_x0000_s1037" style="position:absolute;left:0;text-align:left;margin-left:2.15pt;margin-top:66.75pt;width:412.95pt;height:231.55pt;z-index:251659264" coordsize="52444,29404" o:gfxdata="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">
                 <v:shape id="圖片 18" o:spid="_x0000_s1038" type="#_x0000_t75" style="position:absolute;width:52444;height:26219;visibility:visible;mso-wrap-style:square" o:gfxdata="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">
                   <v:imagedata r:id="rId19" o:title=""/>
                 </v:shape>
@@ -2174,7 +2167,7 @@
         <mc:AlternateContent>
           <mc:Choice Requires="wpg">
             <w:drawing>
-              <wp:anchor distT="0" distB="0" distL="114300" distR="114300" simplePos="0" relativeHeight="251679744" behindDoc="0" locked="0" layoutInCell="1" allowOverlap="1" wp14:anchorId="5ACC674D" wp14:editId="6B788224">
+              <wp:anchor distT="0" distB="0" distL="114300" distR="114300" simplePos="0" relativeHeight="251668480" behindDoc="0" locked="0" layoutInCell="1" allowOverlap="1" wp14:anchorId="5ACC674D" wp14:editId="50F0F2D7">
                 <wp:simplePos x="0" y="0"/>
                 <wp:positionH relativeFrom="margin">
                   <wp:align>center</wp:align>
@@ -2296,7 +2289,7 @@
           </mc:Choice>
           <mc:Fallback>
             <w:pict>
-              <v:group w14:anchorId="5ACC674D" id="群組 25" o:spid="_x0000_s1040" style="position:absolute;left:0;text-align:left;margin-left:0;margin-top:89.35pt;width:355.95pt;height:122.65pt;z-index:251679744;mso-position-horizontal:center;mso-position-horizontal-relative:margin" coordsize="45205,15578" o:gfxdata="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">
+              <v:group w14:anchorId="5ACC674D" id="群組 25" o:spid="_x0000_s1040" style="position:absolute;left:0;text-align:left;margin-left:0;margin-top:89.35pt;width:355.95pt;height:122.65pt;z-index:251668480;mso-position-horizontal:center;mso-position-horizontal-relative:margin" coordsize="45205,15578" o:gfxdata="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">
                 <v:shape id="圖片 21" o:spid="_x0000_s1041" type="#_x0000_t75" style="position:absolute;left:10753;width:23711;height:13017;visibility:visible;mso-wrap-style:square" o:gfxdata="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">
                   <v:imagedata r:id="rId21" o:title=""/>
                 </v:shape>
@@ -2365,7 +2358,7 @@
         <mc:AlternateContent>
           <mc:Choice Requires="wpg">
             <w:drawing>
-              <wp:anchor distT="0" distB="0" distL="114300" distR="114300" simplePos="0" relativeHeight="251682816" behindDoc="0" locked="0" layoutInCell="1" allowOverlap="1" wp14:anchorId="527F5CFF" wp14:editId="09257E51">
+              <wp:anchor distT="0" distB="0" distL="114300" distR="114300" simplePos="0" relativeHeight="251671552" behindDoc="0" locked="0" layoutInCell="1" allowOverlap="1" wp14:anchorId="527F5CFF" wp14:editId="46A113C6">
                 <wp:simplePos x="0" y="0"/>
                 <wp:positionH relativeFrom="margin">
                   <wp:align>center</wp:align>
@@ -2487,7 +2480,7 @@
           </mc:Choice>
           <mc:Fallback>
             <w:pict>
-              <v:group w14:anchorId="527F5CFF" id="群組 28" o:spid="_x0000_s1043" style="position:absolute;left:0;text-align:left;margin-left:0;margin-top:194.05pt;width:337.45pt;height:161.25pt;z-index:251682816;mso-position-horizontal:center;mso-position-horizontal-relative:margin" coordsize="42853,20479" o:gfxdata="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">
+              <v:group w14:anchorId="527F5CFF" id="群組 28" o:spid="_x0000_s1043" style="position:absolute;left:0;text-align:left;margin-left:0;margin-top:194.05pt;width:337.45pt;height:161.25pt;z-index:251671552;mso-position-horizontal:center;mso-position-horizontal-relative:margin" coordsize="42853,20479" o:gfxdata="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">
                 <v:shape id="圖片 22" o:spid="_x0000_s1044" type="#_x0000_t75" style="position:absolute;left:2999;width:36823;height:17989;visibility:visible;mso-wrap-style:square" o:gfxdata="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">
                   <v:imagedata r:id="rId23" o:title=""/>
                 </v:shape>
@@ -2604,7 +2597,7 @@
         <mc:AlternateContent>
           <mc:Choice Requires="wpg">
             <w:drawing>
-              <wp:anchor distT="0" distB="0" distL="114300" distR="114300" simplePos="0" relativeHeight="251687936" behindDoc="0" locked="0" layoutInCell="1" allowOverlap="1" wp14:anchorId="5A673523" wp14:editId="7E6B97CE">
+              <wp:anchor distT="0" distB="0" distL="114300" distR="114300" simplePos="0" relativeHeight="251676672" behindDoc="0" locked="0" layoutInCell="1" allowOverlap="1" wp14:anchorId="5A673523" wp14:editId="2C805B76">
                 <wp:simplePos x="0" y="0"/>
                 <wp:positionH relativeFrom="margin">
                   <wp:align>center</wp:align>
@@ -2733,7 +2726,7 @@
           </mc:Choice>
           <mc:Fallback>
             <w:pict>
-              <v:group w14:anchorId="5A673523" id="群組 31" o:spid="_x0000_s1046" style="position:absolute;left:0;text-align:left;margin-left:0;margin-top:105.45pt;width:355.95pt;height:171.6pt;z-index:251687936;mso-position-horizontal:center;mso-position-horizontal-relative:margin" coordsize="45205,21796" o:gfxdata="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">
+              <v:group w14:anchorId="5A673523" id="群組 31" o:spid="_x0000_s1046" style="position:absolute;left:0;text-align:left;margin-left:0;margin-top:105.45pt;width:355.95pt;height:171.6pt;z-index:251676672;mso-position-horizontal:center;mso-position-horizontal-relative:margin" coordsize="45205,21796" o:gfxdata="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">
                 <v:shape id="圖片 29" o:spid="_x0000_s1047" type="#_x0000_t75" style="position:absolute;left:12655;width:19736;height:19310;visibility:visible;mso-wrap-style:square" o:gfxdata="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">
                   <v:imagedata r:id="rId25" o:title="" croptop="1083f"/>
                 </v:shape>
@@ -2841,13 +2834,19 @@
       <w:r>
         <w:t xml:space="preserve">, the two data to be multiplied and accumulated are in the same memory. We use 1 cycle to read two original_signal data from mem0 and mem1, and use another cycle to read the </w:t>
       </w:r>
-      <w:proofErr w:type="gramStart"/>
-      <w:r>
-        <w:t>two corresponding</w:t>
-      </w:r>
-      <w:proofErr w:type="gramEnd"/>
-      <w:r>
-        <w:t xml:space="preserve"> lagged_signal data from mem0 and mem1. With initial interval set as 2, we can still use 1000 cycles </w:t>
+      <w:r>
+        <w:t>two-corresponding</w:t>
+      </w:r>
+      <w:r>
+        <w:t xml:space="preserve"> </w:t>
+      </w:r>
+      <w:proofErr w:type="spellStart"/>
+      <w:r>
+        <w:t>lagged_signal</w:t>
+      </w:r>
+      <w:proofErr w:type="spellEnd"/>
+      <w:r>
+        <w:t xml:space="preserve"> data from mem0 and mem1. With initial interval set as 2, we can still use 1000 cycles </w:t>
       </w:r>
       <w:r>
         <w:t>obtain the data for</w:t>
@@ -2879,7 +2878,7 @@
         <mc:AlternateContent>
           <mc:Choice Requires="wpg">
             <w:drawing>
-              <wp:anchor distT="0" distB="0" distL="114300" distR="114300" simplePos="0" relativeHeight="251693056" behindDoc="0" locked="0" layoutInCell="1" allowOverlap="1" wp14:anchorId="02B1F415" wp14:editId="00ABA463">
+              <wp:anchor distT="0" distB="0" distL="114300" distR="114300" simplePos="0" relativeHeight="251681792" behindDoc="0" locked="0" layoutInCell="1" allowOverlap="1" wp14:anchorId="02B1F415" wp14:editId="5341911D">
                 <wp:simplePos x="0" y="0"/>
                 <wp:positionH relativeFrom="column">
                   <wp:posOffset>173736</wp:posOffset>
@@ -3001,7 +3000,7 @@
           </mc:Choice>
           <mc:Fallback>
             <w:pict>
-              <v:group w14:anchorId="02B1F415" id="群組 35" o:spid="_x0000_s1049" style="position:absolute;left:0;text-align:left;margin-left:13.7pt;margin-top:2.45pt;width:387.65pt;height:259.75pt;z-index:251693056" coordsize="49231,32988" o:gfxdata="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">
+              <v:group w14:anchorId="02B1F415" id="群組 35" o:spid="_x0000_s1049" style="position:absolute;left:0;text-align:left;margin-left:13.7pt;margin-top:2.45pt;width:387.65pt;height:259.75pt;z-index:251681792" coordsize="49231,32988" o:gfxdata="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">
                 <v:shape id="圖片 32" o:spid="_x0000_s1050" type="#_x0000_t75" style="position:absolute;left:9948;width:29331;height:30118;visibility:visible;mso-wrap-style:square" o:gfxdata="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">
                   <v:imagedata r:id="rId27" o:title=""/>
                 </v:shape>
@@ -3125,7 +3124,7 @@
         <mc:AlternateContent>
           <mc:Choice Requires="wpg">
             <w:drawing>
-              <wp:anchor distT="0" distB="0" distL="114300" distR="114300" simplePos="0" relativeHeight="251698176" behindDoc="0" locked="0" layoutInCell="1" allowOverlap="1" wp14:anchorId="320A03B2" wp14:editId="53CE28D4">
+              <wp:anchor distT="0" distB="0" distL="114300" distR="114300" simplePos="0" relativeHeight="251686912" behindDoc="0" locked="0" layoutInCell="1" allowOverlap="1" wp14:anchorId="320A03B2" wp14:editId="1568D7CF">
                 <wp:simplePos x="0" y="0"/>
                 <wp:positionH relativeFrom="column">
                   <wp:posOffset>173736</wp:posOffset>
@@ -3247,7 +3246,7 @@
           </mc:Choice>
           <mc:Fallback>
             <w:pict>
-              <v:group w14:anchorId="320A03B2" id="群組 38" o:spid="_x0000_s1052" style="position:absolute;left:0;text-align:left;margin-left:13.7pt;margin-top:91.6pt;width:387.6pt;height:184.3pt;z-index:251698176" coordsize="49225,23405" o:gfxdata="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">
+              <v:group w14:anchorId="320A03B2" id="群組 38" o:spid="_x0000_s1052" style="position:absolute;left:0;text-align:left;margin-left:13.7pt;margin-top:91.6pt;width:387.6pt;height:184.3pt;z-index:251686912" coordsize="49225,23405" o:gfxdata="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">
                 <v:shape id="圖片 36" o:spid="_x0000_s1053" type="#_x0000_t75" style="position:absolute;left:5486;width:38202;height:20758;visibility:visible;mso-wrap-style:square" o:gfxdata="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">
                   <v:imagedata r:id="rId29" o:title=""/>
                 </v:shape>
@@ -3338,11 +3337,9 @@
       <w:r>
         <w:t xml:space="preserve">the number of </w:t>
       </w:r>
-      <w:proofErr w:type="gramStart"/>
-      <w:r>
-        <w:t>cycle</w:t>
-      </w:r>
-      <w:proofErr w:type="gramEnd"/>
+      <w:r>
+        <w:t>cycles</w:t>
+      </w:r>
       <w:r>
         <w:t xml:space="preserve"> for memory access decrease to even less than MEM_1000X2 implementation (750 cycles in average).</w:t>
       </w:r>
@@ -3386,7 +3383,7 @@
         <mc:AlternateContent>
           <mc:Choice Requires="wpg">
             <w:drawing>
-              <wp:anchor distT="0" distB="0" distL="114300" distR="114300" simplePos="0" relativeHeight="251706368" behindDoc="0" locked="0" layoutInCell="1" allowOverlap="1" wp14:anchorId="6FF0BA6C" wp14:editId="27013611">
+              <wp:anchor distT="0" distB="0" distL="114300" distR="114300" simplePos="0" relativeHeight="251695104" behindDoc="0" locked="0" layoutInCell="1" allowOverlap="1" wp14:anchorId="6FF0BA6C" wp14:editId="722BE49B">
                 <wp:simplePos x="0" y="0"/>
                 <wp:positionH relativeFrom="column">
                   <wp:posOffset>-726034</wp:posOffset>
@@ -3543,7 +3540,7 @@
           </mc:Choice>
           <mc:Fallback>
             <w:pict>
-              <v:group w14:anchorId="6FF0BA6C" id="群組 43" o:spid="_x0000_s1055" style="position:absolute;left:0;text-align:left;margin-left:-57.15pt;margin-top:2.6pt;width:529.95pt;height:303.5pt;z-index:251706368" coordsize="67301,38547" o:gfxdata="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">
+              <v:group w14:anchorId="6FF0BA6C" id="群組 43" o:spid="_x0000_s1055" style="position:absolute;left:0;text-align:left;margin-left:-57.15pt;margin-top:2.6pt;width:529.95pt;height:303.5pt;z-index:251695104" coordsize="67301,38547" o:gfxdata="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">
                 <v:group id="群組 41" o:spid="_x0000_s1056" style="position:absolute;width:67301;height:35998" coordsize="67301,35998" o:gfxdata="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">
                   <v:shape id="圖片 39" o:spid="_x0000_s1057" type="#_x0000_t75" style="position:absolute;width:34975;height:35998;visibility:visible;mso-wrap-style:square" o:gfxdata="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">
                     <v:imagedata r:id="rId32" o:title=""/>
@@ -3675,7 +3672,7 @@
         <mc:AlternateContent>
           <mc:Choice Requires="wpg">
             <w:drawing>
-              <wp:anchor distT="0" distB="0" distL="114300" distR="114300" simplePos="0" relativeHeight="251714560" behindDoc="0" locked="0" layoutInCell="1" allowOverlap="1" wp14:anchorId="6D745C57" wp14:editId="74840270">
+              <wp:anchor distT="0" distB="0" distL="114300" distR="114300" simplePos="0" relativeHeight="251703296" behindDoc="0" locked="0" layoutInCell="1" allowOverlap="1" wp14:anchorId="6D745C57" wp14:editId="18EE084B">
                 <wp:simplePos x="0" y="0"/>
                 <wp:positionH relativeFrom="margin">
                   <wp:align>center</wp:align>
@@ -3839,7 +3836,7 @@
           </mc:Choice>
           <mc:Fallback>
             <w:pict>
-              <v:group w14:anchorId="6D745C57" id="群組 48" o:spid="_x0000_s1060" style="position:absolute;margin-left:0;margin-top:0;width:527.6pt;height:240.15pt;z-index:251714560;mso-position-horizontal:center;mso-position-horizontal-relative:margin" coordsize="67006,30500" o:gfxdata="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">
+              <v:group w14:anchorId="6D745C57" id="群組 48" o:spid="_x0000_s1060" style="position:absolute;margin-left:0;margin-top:0;width:527.6pt;height:240.15pt;z-index:251703296;mso-position-horizontal:center;mso-position-horizontal-relative:margin" coordsize="67006,30500" o:gfxdata="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">
                 <v:group id="群組 46" o:spid="_x0000_s1061" style="position:absolute;width:67006;height:27717" coordsize="67006,27717" o:gfxdata="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">
                   <v:shape id="圖片 44" o:spid="_x0000_s1062" type="#_x0000_t75" style="position:absolute;width:26130;height:27717;visibility:visible;mso-wrap-style:square" o:gfxdata="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">
                     <v:imagedata r:id="rId36" o:title=""/>
@@ -3956,7 +3953,7 @@
         <mc:AlternateContent>
           <mc:Choice Requires="wpg">
             <w:drawing>
-              <wp:anchor distT="0" distB="0" distL="114300" distR="114300" simplePos="0" relativeHeight="251719680" behindDoc="0" locked="0" layoutInCell="1" allowOverlap="1" wp14:anchorId="05C61CCB" wp14:editId="075E81D8">
+              <wp:anchor distT="0" distB="0" distL="114300" distR="114300" simplePos="0" relativeHeight="251708416" behindDoc="0" locked="0" layoutInCell="1" allowOverlap="1" wp14:anchorId="05C61CCB" wp14:editId="7EC0F3FE">
                 <wp:simplePos x="0" y="0"/>
                 <wp:positionH relativeFrom="column">
                   <wp:posOffset>-396850</wp:posOffset>
@@ -4047,14 +4044,7 @@
                                   <w:i/>
                                   <w:sz w:val="22"/>
                                 </w:rPr>
-                                <w:t>1</w:t>
-                              </w:r>
-                              <w:r>
-                                <w:rPr>
-                                  <w:i/>
-                                  <w:sz w:val="22"/>
-                                </w:rPr>
-                                <w:t>3</w:t>
+                                <w:t>13</w:t>
                               </w:r>
                               <w:r>
                                 <w:rPr>
@@ -4068,35 +4058,7 @@
                                   <w:i/>
                                   <w:sz w:val="22"/>
                                 </w:rPr>
-                                <w:t xml:space="preserve"> Code of computing the </w:t>
-                              </w:r>
-                              <w:r>
-                                <w:rPr>
-                                  <w:i/>
-                                  <w:sz w:val="22"/>
-                                </w:rPr>
-                                <w:t>first</w:t>
-                              </w:r>
-                              <w:r>
-                                <w:rPr>
-                                  <w:i/>
-                                  <w:sz w:val="22"/>
-                                </w:rPr>
-                                <w:t xml:space="preserve"> 500 results in MEM_250X4</w:t>
-                              </w:r>
-                              <w:r>
-                                <w:rPr>
-                                  <w:i/>
-                                  <w:sz w:val="22"/>
-                                </w:rPr>
-                                <w:t>_AREA</w:t>
-                              </w:r>
-                              <w:r>
-                                <w:rPr>
-                                  <w:i/>
-                                  <w:sz w:val="22"/>
-                                </w:rPr>
-                                <w:t xml:space="preserve"> implementation</w:t>
+                                <w:t xml:space="preserve"> Code of computing the first 500 results in MEM_250X4_AREA implementation</w:t>
                               </w:r>
                             </w:p>
                           </w:txbxContent>
@@ -4113,7 +4075,7 @@
           </mc:Choice>
           <mc:Fallback>
             <w:pict>
-              <v:group w14:anchorId="05C61CCB" id="群組 12" o:spid="_x0000_s1065" style="position:absolute;left:0;text-align:left;margin-left:-31.25pt;margin-top:2.35pt;width:477.4pt;height:349pt;z-index:251719680" coordsize="60627,44325" o:gfxdata="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">
+              <v:group w14:anchorId="05C61CCB" id="群組 12" o:spid="_x0000_s1065" style="position:absolute;left:0;text-align:left;margin-left:-31.25pt;margin-top:2.35pt;width:477.4pt;height:349pt;z-index:251708416" coordsize="60627,44325" o:gfxdata="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">
                 <v:shape id="圖片 2" o:spid="_x0000_s1066" type="#_x0000_t75" style="position:absolute;left:12655;width:35401;height:41725;visibility:visible;mso-wrap-style:square" o:gfxdata="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">
                   <v:imagedata r:id="rId39" o:title=""/>
                 </v:shape>
@@ -4140,14 +4102,7 @@
                             <w:i/>
                             <w:sz w:val="22"/>
                           </w:rPr>
-                          <w:t>1</w:t>
-                        </w:r>
-                        <w:r>
-                          <w:rPr>
-                            <w:i/>
-                            <w:sz w:val="22"/>
-                          </w:rPr>
-                          <w:t>3</w:t>
+                          <w:t>13</w:t>
                         </w:r>
                         <w:r>
                           <w:rPr>
@@ -4161,35 +4116,7 @@
                             <w:i/>
                             <w:sz w:val="22"/>
                           </w:rPr>
-                          <w:t xml:space="preserve"> Code of computing the </w:t>
-                        </w:r>
-                        <w:r>
-                          <w:rPr>
-                            <w:i/>
-                            <w:sz w:val="22"/>
-                          </w:rPr>
-                          <w:t>first</w:t>
-                        </w:r>
-                        <w:r>
-                          <w:rPr>
-                            <w:i/>
-                            <w:sz w:val="22"/>
-                          </w:rPr>
-                          <w:t xml:space="preserve"> 500 results in MEM_250X4</w:t>
-                        </w:r>
-                        <w:r>
-                          <w:rPr>
-                            <w:i/>
-                            <w:sz w:val="22"/>
-                          </w:rPr>
-                          <w:t>_AREA</w:t>
-                        </w:r>
-                        <w:r>
-                          <w:rPr>
-                            <w:i/>
-                            <w:sz w:val="22"/>
-                          </w:rPr>
-                          <w:t xml:space="preserve"> implementation</w:t>
+                          <w:t xml:space="preserve"> Code of computing the first 500 results in MEM_250X4_AREA implementation</w:t>
                         </w:r>
                       </w:p>
                     </w:txbxContent>
@@ -4269,9 +4196,6 @@
     <w:p>
       <w:pPr>
         <w:ind w:left="840" w:firstLine="480"/>
-        <w:rPr>
-          <w:rFonts w:hint="eastAsia"/>
-        </w:rPr>
       </w:pPr>
     </w:p>
     <w:p>
@@ -4282,14 +4206,7 @@
     </w:p>
     <w:p>
       <w:pPr>
-        <w:pStyle w:val="a3"/>
-        <w:ind w:leftChars="0"/>
-      </w:pPr>
-    </w:p>
-    <w:p>
-      <w:pPr>
-        <w:pStyle w:val="a3"/>
-        <w:ind w:leftChars="0"/>
+        <w:ind w:left="960" w:firstLine="480"/>
       </w:pPr>
       <w:r>
         <w:rPr>
@@ -4299,7 +4216,7 @@
         <mc:AlternateContent>
           <mc:Choice Requires="wpg">
             <w:drawing>
-              <wp:anchor distT="0" distB="0" distL="114300" distR="114300" simplePos="0" relativeHeight="251724800" behindDoc="0" locked="0" layoutInCell="1" allowOverlap="1" wp14:anchorId="5D6CBC3B" wp14:editId="641177AD">
+              <wp:anchor distT="0" distB="0" distL="114300" distR="114300" simplePos="0" relativeHeight="251713536" behindDoc="0" locked="0" layoutInCell="1" allowOverlap="1" wp14:anchorId="5D6CBC3B" wp14:editId="4B5D53CE">
                 <wp:simplePos x="0" y="0"/>
                 <wp:positionH relativeFrom="column">
                   <wp:posOffset>-396850</wp:posOffset>
@@ -4390,14 +4307,7 @@
                                   <w:i/>
                                   <w:sz w:val="22"/>
                                 </w:rPr>
-                                <w:t>1</w:t>
-                              </w:r>
-                              <w:r>
-                                <w:rPr>
-                                  <w:i/>
-                                  <w:sz w:val="22"/>
-                                </w:rPr>
-                                <w:t>4</w:t>
+                                <w:t>14</w:t>
                               </w:r>
                               <w:r>
                                 <w:rPr>
@@ -4411,21 +4321,7 @@
                                   <w:i/>
                                   <w:sz w:val="22"/>
                                 </w:rPr>
-                                <w:t xml:space="preserve"> Code of computing the </w:t>
-                              </w:r>
-                              <w:r>
-                                <w:rPr>
-                                  <w:i/>
-                                  <w:sz w:val="22"/>
-                                </w:rPr>
-                                <w:t>last</w:t>
-                              </w:r>
-                              <w:r>
-                                <w:rPr>
-                                  <w:i/>
-                                  <w:sz w:val="22"/>
-                                </w:rPr>
-                                <w:t xml:space="preserve"> 500 results in MEM_250X4_AREA implementation</w:t>
+                                <w:t xml:space="preserve"> Code of computing the last 500 results in MEM_250X4_AREA implementation</w:t>
                               </w:r>
                             </w:p>
                           </w:txbxContent>
@@ -4442,11 +4338,618 @@
           </mc:Choice>
           <mc:Fallback>
             <w:pict>
-              <v:group w14:anchorId="5D6CBC3B" id="群組 15" o:spid="_x0000_s1068" style="position:absolute;left:0;text-align:left;margin-left:-31.25pt;margin-top:0;width:477.35pt;height:313.9pt;z-index:251724800" coordsize="60623,39863" o:gfxdata="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">
+              <v:group w14:anchorId="5D6CBC3B" id="群組 15" o:spid="_x0000_s1068" style="position:absolute;left:0;text-align:left;margin-left:-31.25pt;margin-top:0;width:477.35pt;height:313.9pt;z-index:251713536" coordsize="60623,39863" o:gfxdata="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